<commit_message>
ADMIN: updated task template for AI4
</commit_message>
<xml_diff>
--- a/Tools/assignment_maker/word/subjects/Digital Solutions/AI4/task.docx
+++ b/Tools/assignment_maker/word/subjects/Digital Solutions/AI4/task.docx
@@ -402,13 +402,7 @@
         <w:rPr>
           <w:lang w:eastAsia="en-AU"/>
         </w:rPr>
-        <w:t>Tasks for learning</w:t>
-      </w:r>
-      <w:r>
-        <w:rPr>
-          <w:lang w:eastAsia="en-AU"/>
-        </w:rPr>
-        <w:t xml:space="preserve"> and submissions</w:t>
+        <w:t>Tasks for learning and submissions</w:t>
       </w:r>
     </w:p>
     <w:p>
@@ -755,31 +749,6 @@
         </w:rPr>
         <w:t>A presentation that includes your poster and video which is designed for general audiences</w:t>
       </w:r>
-    </w:p>
-    <w:p>
-      <w:pPr>
-        <w:pStyle w:val="ListParagraph"/>
-        <w:numPr>
-          <w:ilvl w:val="0"/>
-          <w:numId w:val="10"/>
-        </w:numPr>
-        <w:rPr>
-          <w:lang w:eastAsia="en-AU"/>
-        </w:rPr>
-      </w:pPr>
-      <w:r>
-        <w:rPr>
-          <w:lang w:eastAsia="en-AU"/>
-        </w:rPr>
-        <w:t xml:space="preserve">A presentation that includes your poster/video which is designed for technical audiences. </w:t>
-      </w:r>
-    </w:p>
-    <w:p>
-      <w:pPr>
-        <w:rPr>
-          <w:lang w:eastAsia="en-AU"/>
-        </w:rPr>
-      </w:pPr>
       <w:r>
         <w:rPr>
           <w:lang w:eastAsia="en-AU"/>

</xml_diff>